<commit_message>
SQL Update of viewers
</commit_message>
<xml_diff>
--- a/SOPManagement/Content/DocFiles/OCP-04 OperationTestFile.docx
+++ b/SOPManagement/Content/DocFiles/OCP-04 OperationTestFile.docx
@@ -34,6 +34,8 @@
                 <w:szCs w:val="24"/>
               </w:rPr>
             </w:pPr>
+            <w:bookmarkStart w:id="0" w:name="_GoBack"/>
+            <w:bookmarkEnd w:id="0"/>
             <w:r>
               <w:rPr>
                 <w:b/>
@@ -59,6 +61,13 @@
                 <w:szCs w:val="24"/>
               </w:rPr>
             </w:pPr>
+            <w:r>
+              <w:rPr>
+                <w:sz w:val="24"/>
+                <w:szCs w:val="24"/>
+              </w:rPr>
+              <w:t>OperationTestFile</w:t>
+            </w:r>
           </w:p>
         </w:tc>
       </w:tr>
@@ -83,7 +92,7 @@
                 <w:szCs w:val="24"/>
               </w:rPr>
             </w:pPr>
-            <w:bookmarkStart w:id="0" w:name="_Hlk18407173"/>
+            <w:bookmarkStart w:id="1" w:name="_Hlk18407173"/>
             <w:r>
               <w:rPr>
                 <w:b/>
@@ -109,6 +118,13 @@
                 <w:szCs w:val="24"/>
               </w:rPr>
             </w:pPr>
+            <w:r>
+              <w:rPr>
+                <w:sz w:val="24"/>
+                <w:szCs w:val="24"/>
+              </w:rPr>
+              <w:t>OCP-04</w:t>
+            </w:r>
           </w:p>
         </w:tc>
         <w:tc>
@@ -153,10 +169,17 @@
                 <w:szCs w:val="24"/>
               </w:rPr>
             </w:pPr>
+            <w:r>
+              <w:rPr>
+                <w:sz w:val="24"/>
+                <w:szCs w:val="24"/>
+              </w:rPr>
+              <w:t>2.0</w:t>
+            </w:r>
           </w:p>
         </w:tc>
       </w:tr>
-      <w:bookmarkEnd w:id="0"/>
+      <w:bookmarkEnd w:id="1"/>
       <w:tr>
         <w:trPr>
           <w:trHeight w:val="683"/>
@@ -205,6 +228,14 @@
                 <w:szCs w:val="24"/>
               </w:rPr>
             </w:pPr>
+            <w:r>
+              <w:rPr>
+                <w:color w:val="2C2C2C" w:themeColor="text1"/>
+                <w:sz w:val="24"/>
+                <w:szCs w:val="24"/>
+              </w:rPr>
+              <w:t>4/8/2020</w:t>
+            </w:r>
           </w:p>
         </w:tc>
       </w:tr>
@@ -251,6 +282,13 @@
                 <w:szCs w:val="24"/>
               </w:rPr>
             </w:pPr>
+            <w:r>
+              <w:rPr>
+                <w:sz w:val="24"/>
+                <w:szCs w:val="24"/>
+              </w:rPr>
+              <w:t>Ravinder Saini</w:t>
+            </w:r>
           </w:p>
         </w:tc>
       </w:tr>
@@ -457,6 +495,9 @@
             <w:pPr>
               <w:jc w:val="center"/>
             </w:pPr>
+            <w:r>
+              <w:t>Tamalur Shaikh</w:t>
+            </w:r>
           </w:p>
         </w:tc>
         <w:tc>
@@ -473,6 +514,91 @@
             <w:pPr>
               <w:jc w:val="center"/>
             </w:pPr>
+            <w:proofErr w:type="spellStart"/>
+            <w:r>
+              <w:t>Int</w:t>
+            </w:r>
+            <w:proofErr w:type="spellEnd"/>
+            <w:r>
+              <w:t xml:space="preserve"> .NET Enterprise Web Portal Developer</w:t>
+            </w:r>
+          </w:p>
+        </w:tc>
+        <w:tc>
+          <w:tcPr>
+            <w:tcW w:w="2610" w:type="dxa"/>
+            <w:tcBorders>
+              <w:top w:val="single" w:sz="4" w:space="0" w:color="2C2C2C" w:themeColor="text1"/>
+              <w:left w:val="single" w:sz="4" w:space="0" w:color="2C2C2C" w:themeColor="text1"/>
+              <w:bottom w:val="single" w:sz="4" w:space="0" w:color="2C2C2C" w:themeColor="text1"/>
+              <w:right w:val="single" w:sz="4" w:space="0" w:color="2C2C2C" w:themeColor="text1"/>
+            </w:tcBorders>
+            <w:vAlign w:val="center"/>
+          </w:tcPr>
+          <w:p>
+            <w:pPr>
+              <w:jc w:val="center"/>
+            </w:pPr>
+          </w:p>
+        </w:tc>
+        <w:tc>
+          <w:tcPr>
+            <w:tcW w:w="1795" w:type="dxa"/>
+            <w:tcBorders>
+              <w:top w:val="single" w:sz="4" w:space="0" w:color="2C2C2C" w:themeColor="text1"/>
+              <w:left w:val="single" w:sz="4" w:space="0" w:color="2C2C2C" w:themeColor="text1"/>
+              <w:bottom w:val="single" w:sz="4" w:space="0" w:color="2C2C2C" w:themeColor="text1"/>
+              <w:right w:val="nil"/>
+            </w:tcBorders>
+            <w:vAlign w:val="center"/>
+          </w:tcPr>
+          <w:p>
+            <w:pPr>
+              <w:jc w:val="center"/>
+            </w:pPr>
+          </w:p>
+        </w:tc>
+      </w:tr>
+      <w:tr>
+        <w:trPr>
+          <w:trHeight w:val="266"/>
+        </w:trPr>
+        <w:tc>
+          <w:tcPr>
+            <w:tcW w:w="2425" w:type="dxa"/>
+            <w:tcBorders>
+              <w:top w:val="single" w:sz="4" w:space="0" w:color="2C2C2C" w:themeColor="text1"/>
+              <w:left w:val="nil"/>
+              <w:bottom w:val="single" w:sz="4" w:space="0" w:color="2C2C2C" w:themeColor="text1"/>
+              <w:right w:val="single" w:sz="4" w:space="0" w:color="2C2C2C" w:themeColor="text1"/>
+            </w:tcBorders>
+          </w:tcPr>
+          <w:p>
+            <w:pPr>
+              <w:jc w:val="center"/>
+            </w:pPr>
+            <w:r>
+              <w:t>Elhadj Diallo</w:t>
+            </w:r>
+          </w:p>
+        </w:tc>
+        <w:tc>
+          <w:tcPr>
+            <w:tcW w:w="2520" w:type="dxa"/>
+            <w:tcBorders>
+              <w:top w:val="single" w:sz="4" w:space="0" w:color="2C2C2C" w:themeColor="text1"/>
+              <w:left w:val="single" w:sz="4" w:space="0" w:color="2C2C2C" w:themeColor="text1"/>
+              <w:bottom w:val="single" w:sz="4" w:space="0" w:color="2C2C2C" w:themeColor="text1"/>
+              <w:right w:val="single" w:sz="4" w:space="0" w:color="2C2C2C" w:themeColor="text1"/>
+            </w:tcBorders>
+          </w:tcPr>
+          <w:p>
+            <w:pPr>
+              <w:jc w:val="center"/>
+            </w:pPr>
+            <w:r>
+              <w:t>Business Intelligence Developer and Analyst</w:t>
+            </w:r>
           </w:p>
         </w:tc>
         <w:tc>
@@ -683,13 +809,21 @@
           <w:tcPr>
             <w:tcW w:w="2425" w:type="dxa"/>
           </w:tcPr>
-          <w:p/>
+          <w:p>
+            <w:r>
+              <w:t>Kazi Islam</w:t>
+            </w:r>
+          </w:p>
         </w:tc>
         <w:tc>
           <w:tcPr>
             <w:tcW w:w="2520" w:type="dxa"/>
           </w:tcPr>
-          <w:p/>
+          <w:p>
+            <w:r>
+              <w:t xml:space="preserve">System Analyst, Business Systems, Development &amp; Integration </w:t>
+            </w:r>
+          </w:p>
         </w:tc>
         <w:tc>
           <w:tcPr>
@@ -846,8 +980,6 @@
           <w:szCs w:val="10"/>
         </w:rPr>
       </w:pPr>
-      <w:bookmarkStart w:id="1" w:name="_GoBack"/>
-      <w:bookmarkEnd w:id="1"/>
     </w:p>
     <w:p>
       <w:pPr>
@@ -870,7 +1002,6 @@
         <w:pStyle w:val="Heading1"/>
       </w:pPr>
       <w:r>
-        <w:lastRenderedPageBreak/>
         <w:t>1.0</w:t>
       </w:r>
       <w:r>
@@ -1295,6 +1426,9 @@
             <w:pPr>
               <w:jc w:val="center"/>
             </w:pPr>
+            <w:r>
+              <w:t>1.0</w:t>
+            </w:r>
           </w:p>
         </w:tc>
         <w:tc>
@@ -1305,13 +1439,58 @@
             <w:pPr>
               <w:jc w:val="center"/>
             </w:pPr>
+            <w:r>
+              <w:t>4/8/2020</w:t>
+            </w:r>
           </w:p>
         </w:tc>
         <w:tc>
           <w:tcPr>
             <w:tcW w:w="4860" w:type="dxa"/>
           </w:tcPr>
-          <w:p/>
+          <w:p>
+            <w:r>
+              <w:t>Newly Created</w:t>
+            </w:r>
+          </w:p>
+        </w:tc>
+      </w:tr>
+      <w:tr>
+        <w:tc>
+          <w:tcPr>
+            <w:tcW w:w="1705" w:type="dxa"/>
+          </w:tcPr>
+          <w:p>
+            <w:pPr>
+              <w:jc w:val="center"/>
+            </w:pPr>
+            <w:r>
+              <w:t>2.0</w:t>
+            </w:r>
+          </w:p>
+        </w:tc>
+        <w:tc>
+          <w:tcPr>
+            <w:tcW w:w="2970" w:type="dxa"/>
+          </w:tcPr>
+          <w:p>
+            <w:pPr>
+              <w:jc w:val="center"/>
+            </w:pPr>
+            <w:r>
+              <w:t>4/8/2020</w:t>
+            </w:r>
+          </w:p>
+        </w:tc>
+        <w:tc>
+          <w:tcPr>
+            <w:tcW w:w="4860" w:type="dxa"/>
+          </w:tcPr>
+          <w:p>
+            <w:r>
+              <w:t>Newly Created</w:t>
+            </w:r>
+          </w:p>
         </w:tc>
       </w:tr>
     </w:tbl>
@@ -1323,7 +1502,12 @@
     <w:p/>
     <w:p/>
     <w:sectPr>
-      <w:footerReference w:type="default" r:id="rId9"/>
+      <w:headerReference w:type="even" r:id="rId9"/>
+      <w:headerReference w:type="default" r:id="rId10"/>
+      <w:footerReference w:type="even" r:id="rId11"/>
+      <w:footerReference w:type="default" r:id="rId12"/>
+      <w:headerReference w:type="first" r:id="rId13"/>
+      <w:footerReference w:type="first" r:id="rId14"/>
       <w:pgSz w:w="12240" w:h="15840"/>
       <w:pgMar w:top="1440" w:right="1440" w:bottom="1440" w:left="1440" w:header="720" w:footer="720" w:gutter="0"/>
       <w:cols w:space="720"/>
@@ -1358,6 +1542,16 @@
 </file>
 
 <file path=word/footer1.xml><?xml version="1.0" encoding="utf-8"?>
+<w:ftr xmlns:wpc="http://schemas.microsoft.com/office/word/2010/wordprocessingCanvas" xmlns:cx="http://schemas.microsoft.com/office/drawing/2014/chartex" xmlns:cx1="http://schemas.microsoft.com/office/drawing/2015/9/8/chartex" xmlns:cx2="http://schemas.microsoft.com/office/drawing/2015/10/21/chartex" xmlns:cx3="http://schemas.microsoft.com/office/drawing/2016/5/9/chartex" xmlns:cx4="http://schemas.microsoft.com/office/drawing/2016/5/10/chartex" xmlns:cx5="http://schemas.microsoft.com/office/drawing/2016/5/11/chartex" xmlns:cx6="http://schemas.microsoft.com/office/drawing/2016/5/12/chartex" xmlns:cx7="http://schemas.microsoft.com/office/drawing/2016/5/13/chartex" xmlns:cx8="http://schemas.microsoft.com/office/drawing/2016/5/14/chartex" xmlns:mc="http://schemas.openxmlformats.org/markup-compatibility/2006" xmlns:aink="http://schemas.microsoft.com/office/drawing/2016/ink" xmlns:am3d="http://schemas.microsoft.com/office/drawing/2017/model3d" xmlns:o="urn:schemas-microsoft-com:office:office" xmlns:r="http://schemas.openxmlformats.org/officeDocument/2006/relationships" xmlns:m="http://schemas.openxmlformats.org/officeDocument/2006/math" xmlns:v="urn:schemas-microsoft-com:vml" xmlns:wp14="http://schemas.microsoft.com/office/word/2010/wordprocessingDrawing" xmlns:wp="http://schemas.openxmlformats.org/drawingml/2006/wordprocessingDrawing" xmlns:w10="urn:schemas-microsoft-com:office:word" xmlns:w="http://schemas.openxmlformats.org/wordprocessingml/2006/main" xmlns:w14="http://schemas.microsoft.com/office/word/2010/wordml" xmlns:w15="http://schemas.microsoft.com/office/word/2012/wordml" xmlns:w16cid="http://schemas.microsoft.com/office/word/2016/wordml/cid" xmlns:w16se="http://schemas.microsoft.com/office/word/2015/wordml/symex" xmlns:wpg="http://schemas.microsoft.com/office/word/2010/wordprocessingGroup" xmlns:wpi="http://schemas.microsoft.com/office/word/2010/wordprocessingInk" xmlns:wne="http://schemas.microsoft.com/office/word/2006/wordml" xmlns:wps="http://schemas.microsoft.com/office/word/2010/wordprocessingShape" mc:Ignorable="w14 w15 w16se w16cid wp14">
+  <w:p>
+    <w:pPr>
+      <w:pStyle w:val="Footer"/>
+    </w:pPr>
+  </w:p>
+</w:ftr>
+</file>
+
+<file path=word/footer2.xml><?xml version="1.0" encoding="utf-8"?>
 <w:ftr xmlns:wpc="http://schemas.microsoft.com/office/word/2010/wordprocessingCanvas" xmlns:cx="http://schemas.microsoft.com/office/drawing/2014/chartex" xmlns:cx1="http://schemas.microsoft.com/office/drawing/2015/9/8/chartex" xmlns:cx2="http://schemas.microsoft.com/office/drawing/2015/10/21/chartex" xmlns:cx3="http://schemas.microsoft.com/office/drawing/2016/5/9/chartex" xmlns:cx4="http://schemas.microsoft.com/office/drawing/2016/5/10/chartex" xmlns:cx5="http://schemas.microsoft.com/office/drawing/2016/5/11/chartex" xmlns:cx6="http://schemas.microsoft.com/office/drawing/2016/5/12/chartex" xmlns:cx7="http://schemas.microsoft.com/office/drawing/2016/5/13/chartex" xmlns:cx8="http://schemas.microsoft.com/office/drawing/2016/5/14/chartex" xmlns:mc="http://schemas.openxmlformats.org/markup-compatibility/2006" xmlns:aink="http://schemas.microsoft.com/office/drawing/2016/ink" xmlns:am3d="http://schemas.microsoft.com/office/drawing/2017/model3d" xmlns:o="urn:schemas-microsoft-com:office:office" xmlns:r="http://schemas.openxmlformats.org/officeDocument/2006/relationships" xmlns:m="http://schemas.openxmlformats.org/officeDocument/2006/math" xmlns:v="urn:schemas-microsoft-com:vml" xmlns:wp14="http://schemas.microsoft.com/office/word/2010/wordprocessingDrawing" xmlns:wp="http://schemas.openxmlformats.org/drawingml/2006/wordprocessingDrawing" xmlns:w10="urn:schemas-microsoft-com:office:word" xmlns:w="http://schemas.openxmlformats.org/wordprocessingml/2006/main" xmlns:w14="http://schemas.microsoft.com/office/word/2010/wordml" xmlns:w15="http://schemas.microsoft.com/office/word/2012/wordml" xmlns:w16cid="http://schemas.microsoft.com/office/word/2016/wordml/cid" xmlns:w16se="http://schemas.microsoft.com/office/word/2015/wordml/symex" xmlns:wpg="http://schemas.microsoft.com/office/word/2010/wordprocessingGroup" xmlns:wpi="http://schemas.microsoft.com/office/word/2010/wordprocessingInk" xmlns:wne="http://schemas.microsoft.com/office/word/2006/wordml" xmlns:wps="http://schemas.microsoft.com/office/word/2010/wordprocessingShape" mc:Ignorable="w14 w15 w16se w16cid wp14">
   <w:p>
     <w:pPr>
@@ -1393,6 +1587,11 @@
           <w:pPr>
             <w:pStyle w:val="Footer"/>
           </w:pPr>
+          <w:proofErr w:type="spellStart"/>
+          <w:r>
+            <w:t>OperationTestFile</w:t>
+          </w:r>
+          <w:proofErr w:type="spellEnd"/>
         </w:p>
       </w:tc>
       <w:tc>
@@ -1520,6 +1719,16 @@
 </w:ftr>
 </file>
 
+<file path=word/footer3.xml><?xml version="1.0" encoding="utf-8"?>
+<w:ftr xmlns:wpc="http://schemas.microsoft.com/office/word/2010/wordprocessingCanvas" xmlns:cx="http://schemas.microsoft.com/office/drawing/2014/chartex" xmlns:cx1="http://schemas.microsoft.com/office/drawing/2015/9/8/chartex" xmlns:cx2="http://schemas.microsoft.com/office/drawing/2015/10/21/chartex" xmlns:cx3="http://schemas.microsoft.com/office/drawing/2016/5/9/chartex" xmlns:cx4="http://schemas.microsoft.com/office/drawing/2016/5/10/chartex" xmlns:cx5="http://schemas.microsoft.com/office/drawing/2016/5/11/chartex" xmlns:cx6="http://schemas.microsoft.com/office/drawing/2016/5/12/chartex" xmlns:cx7="http://schemas.microsoft.com/office/drawing/2016/5/13/chartex" xmlns:cx8="http://schemas.microsoft.com/office/drawing/2016/5/14/chartex" xmlns:mc="http://schemas.openxmlformats.org/markup-compatibility/2006" xmlns:aink="http://schemas.microsoft.com/office/drawing/2016/ink" xmlns:am3d="http://schemas.microsoft.com/office/drawing/2017/model3d" xmlns:o="urn:schemas-microsoft-com:office:office" xmlns:r="http://schemas.openxmlformats.org/officeDocument/2006/relationships" xmlns:m="http://schemas.openxmlformats.org/officeDocument/2006/math" xmlns:v="urn:schemas-microsoft-com:vml" xmlns:wp14="http://schemas.microsoft.com/office/word/2010/wordprocessingDrawing" xmlns:wp="http://schemas.openxmlformats.org/drawingml/2006/wordprocessingDrawing" xmlns:w10="urn:schemas-microsoft-com:office:word" xmlns:w="http://schemas.openxmlformats.org/wordprocessingml/2006/main" xmlns:w14="http://schemas.microsoft.com/office/word/2010/wordml" xmlns:w15="http://schemas.microsoft.com/office/word/2012/wordml" xmlns:w16cid="http://schemas.microsoft.com/office/word/2016/wordml/cid" xmlns:w16se="http://schemas.microsoft.com/office/word/2015/wordml/symex" xmlns:wpg="http://schemas.microsoft.com/office/word/2010/wordprocessingGroup" xmlns:wpi="http://schemas.microsoft.com/office/word/2010/wordprocessingInk" xmlns:wne="http://schemas.microsoft.com/office/word/2006/wordml" xmlns:wps="http://schemas.microsoft.com/office/word/2010/wordprocessingShape" mc:Ignorable="w14 w15 w16se w16cid wp14">
+  <w:p>
+    <w:pPr>
+      <w:pStyle w:val="Footer"/>
+    </w:pPr>
+  </w:p>
+</w:ftr>
+</file>
+
 <file path=word/footnotes.xml><?xml version="1.0" encoding="utf-8"?>
 <w:footnotes xmlns:wpc="http://schemas.microsoft.com/office/word/2010/wordprocessingCanvas" xmlns:cx="http://schemas.microsoft.com/office/drawing/2014/chartex" xmlns:cx1="http://schemas.microsoft.com/office/drawing/2015/9/8/chartex" xmlns:cx2="http://schemas.microsoft.com/office/drawing/2015/10/21/chartex" xmlns:cx3="http://schemas.microsoft.com/office/drawing/2016/5/9/chartex" xmlns:cx4="http://schemas.microsoft.com/office/drawing/2016/5/10/chartex" xmlns:cx5="http://schemas.microsoft.com/office/drawing/2016/5/11/chartex" xmlns:cx6="http://schemas.microsoft.com/office/drawing/2016/5/12/chartex" xmlns:cx7="http://schemas.microsoft.com/office/drawing/2016/5/13/chartex" xmlns:cx8="http://schemas.microsoft.com/office/drawing/2016/5/14/chartex" xmlns:mc="http://schemas.openxmlformats.org/markup-compatibility/2006" xmlns:aink="http://schemas.microsoft.com/office/drawing/2016/ink" xmlns:am3d="http://schemas.microsoft.com/office/drawing/2017/model3d" xmlns:o="urn:schemas-microsoft-com:office:office" xmlns:r="http://schemas.openxmlformats.org/officeDocument/2006/relationships" xmlns:m="http://schemas.openxmlformats.org/officeDocument/2006/math" xmlns:v="urn:schemas-microsoft-com:vml" xmlns:wp14="http://schemas.microsoft.com/office/word/2010/wordprocessingDrawing" xmlns:wp="http://schemas.openxmlformats.org/drawingml/2006/wordprocessingDrawing" xmlns:w10="urn:schemas-microsoft-com:office:word" xmlns:w="http://schemas.openxmlformats.org/wordprocessingml/2006/main" xmlns:w14="http://schemas.microsoft.com/office/word/2010/wordml" xmlns:w15="http://schemas.microsoft.com/office/word/2012/wordml" xmlns:w16cid="http://schemas.microsoft.com/office/word/2016/wordml/cid" xmlns:w16se="http://schemas.microsoft.com/office/word/2015/wordml/symex" xmlns:wpg="http://schemas.microsoft.com/office/word/2010/wordprocessingGroup" xmlns:wpi="http://schemas.microsoft.com/office/word/2010/wordprocessingInk" xmlns:wne="http://schemas.microsoft.com/office/word/2006/wordml" xmlns:wps="http://schemas.microsoft.com/office/word/2010/wordprocessingShape" mc:Ignorable="w14 w15 w16se w16cid wp14">
   <w:footnote w:type="separator" w:id="-1">
@@ -1543,6 +1752,36 @@
     </w:p>
   </w:footnote>
 </w:footnotes>
+</file>
+
+<file path=word/header1.xml><?xml version="1.0" encoding="utf-8"?>
+<w:hdr xmlns:wpc="http://schemas.microsoft.com/office/word/2010/wordprocessingCanvas" xmlns:cx="http://schemas.microsoft.com/office/drawing/2014/chartex" xmlns:cx1="http://schemas.microsoft.com/office/drawing/2015/9/8/chartex" xmlns:cx2="http://schemas.microsoft.com/office/drawing/2015/10/21/chartex" xmlns:cx3="http://schemas.microsoft.com/office/drawing/2016/5/9/chartex" xmlns:cx4="http://schemas.microsoft.com/office/drawing/2016/5/10/chartex" xmlns:cx5="http://schemas.microsoft.com/office/drawing/2016/5/11/chartex" xmlns:cx6="http://schemas.microsoft.com/office/drawing/2016/5/12/chartex" xmlns:cx7="http://schemas.microsoft.com/office/drawing/2016/5/13/chartex" xmlns:cx8="http://schemas.microsoft.com/office/drawing/2016/5/14/chartex" xmlns:mc="http://schemas.openxmlformats.org/markup-compatibility/2006" xmlns:aink="http://schemas.microsoft.com/office/drawing/2016/ink" xmlns:am3d="http://schemas.microsoft.com/office/drawing/2017/model3d" xmlns:o="urn:schemas-microsoft-com:office:office" xmlns:r="http://schemas.openxmlformats.org/officeDocument/2006/relationships" xmlns:m="http://schemas.openxmlformats.org/officeDocument/2006/math" xmlns:v="urn:schemas-microsoft-com:vml" xmlns:wp14="http://schemas.microsoft.com/office/word/2010/wordprocessingDrawing" xmlns:wp="http://schemas.openxmlformats.org/drawingml/2006/wordprocessingDrawing" xmlns:w10="urn:schemas-microsoft-com:office:word" xmlns:w="http://schemas.openxmlformats.org/wordprocessingml/2006/main" xmlns:w14="http://schemas.microsoft.com/office/word/2010/wordml" xmlns:w15="http://schemas.microsoft.com/office/word/2012/wordml" xmlns:w16cid="http://schemas.microsoft.com/office/word/2016/wordml/cid" xmlns:w16se="http://schemas.microsoft.com/office/word/2015/wordml/symex" xmlns:wpg="http://schemas.microsoft.com/office/word/2010/wordprocessingGroup" xmlns:wpi="http://schemas.microsoft.com/office/word/2010/wordprocessingInk" xmlns:wne="http://schemas.microsoft.com/office/word/2006/wordml" xmlns:wps="http://schemas.microsoft.com/office/word/2010/wordprocessingShape" mc:Ignorable="w14 w15 w16se w16cid wp14">
+  <w:p>
+    <w:pPr>
+      <w:pStyle w:val="Header"/>
+    </w:pPr>
+  </w:p>
+</w:hdr>
+</file>
+
+<file path=word/header2.xml><?xml version="1.0" encoding="utf-8"?>
+<w:hdr xmlns:wpc="http://schemas.microsoft.com/office/word/2010/wordprocessingCanvas" xmlns:cx="http://schemas.microsoft.com/office/drawing/2014/chartex" xmlns:cx1="http://schemas.microsoft.com/office/drawing/2015/9/8/chartex" xmlns:cx2="http://schemas.microsoft.com/office/drawing/2015/10/21/chartex" xmlns:cx3="http://schemas.microsoft.com/office/drawing/2016/5/9/chartex" xmlns:cx4="http://schemas.microsoft.com/office/drawing/2016/5/10/chartex" xmlns:cx5="http://schemas.microsoft.com/office/drawing/2016/5/11/chartex" xmlns:cx6="http://schemas.microsoft.com/office/drawing/2016/5/12/chartex" xmlns:cx7="http://schemas.microsoft.com/office/drawing/2016/5/13/chartex" xmlns:cx8="http://schemas.microsoft.com/office/drawing/2016/5/14/chartex" xmlns:mc="http://schemas.openxmlformats.org/markup-compatibility/2006" xmlns:aink="http://schemas.microsoft.com/office/drawing/2016/ink" xmlns:am3d="http://schemas.microsoft.com/office/drawing/2017/model3d" xmlns:o="urn:schemas-microsoft-com:office:office" xmlns:r="http://schemas.openxmlformats.org/officeDocument/2006/relationships" xmlns:m="http://schemas.openxmlformats.org/officeDocument/2006/math" xmlns:v="urn:schemas-microsoft-com:vml" xmlns:wp14="http://schemas.microsoft.com/office/word/2010/wordprocessingDrawing" xmlns:wp="http://schemas.openxmlformats.org/drawingml/2006/wordprocessingDrawing" xmlns:w10="urn:schemas-microsoft-com:office:word" xmlns:w="http://schemas.openxmlformats.org/wordprocessingml/2006/main" xmlns:w14="http://schemas.microsoft.com/office/word/2010/wordml" xmlns:w15="http://schemas.microsoft.com/office/word/2012/wordml" xmlns:w16cid="http://schemas.microsoft.com/office/word/2016/wordml/cid" xmlns:w16se="http://schemas.microsoft.com/office/word/2015/wordml/symex" xmlns:wpg="http://schemas.microsoft.com/office/word/2010/wordprocessingGroup" xmlns:wpi="http://schemas.microsoft.com/office/word/2010/wordprocessingInk" xmlns:wne="http://schemas.microsoft.com/office/word/2006/wordml" xmlns:wps="http://schemas.microsoft.com/office/word/2010/wordprocessingShape" mc:Ignorable="w14 w15 w16se w16cid wp14">
+  <w:p>
+    <w:pPr>
+      <w:pStyle w:val="Header"/>
+    </w:pPr>
+  </w:p>
+</w:hdr>
+</file>
+
+<file path=word/header3.xml><?xml version="1.0" encoding="utf-8"?>
+<w:hdr xmlns:wpc="http://schemas.microsoft.com/office/word/2010/wordprocessingCanvas" xmlns:cx="http://schemas.microsoft.com/office/drawing/2014/chartex" xmlns:cx1="http://schemas.microsoft.com/office/drawing/2015/9/8/chartex" xmlns:cx2="http://schemas.microsoft.com/office/drawing/2015/10/21/chartex" xmlns:cx3="http://schemas.microsoft.com/office/drawing/2016/5/9/chartex" xmlns:cx4="http://schemas.microsoft.com/office/drawing/2016/5/10/chartex" xmlns:cx5="http://schemas.microsoft.com/office/drawing/2016/5/11/chartex" xmlns:cx6="http://schemas.microsoft.com/office/drawing/2016/5/12/chartex" xmlns:cx7="http://schemas.microsoft.com/office/drawing/2016/5/13/chartex" xmlns:cx8="http://schemas.microsoft.com/office/drawing/2016/5/14/chartex" xmlns:mc="http://schemas.openxmlformats.org/markup-compatibility/2006" xmlns:aink="http://schemas.microsoft.com/office/drawing/2016/ink" xmlns:am3d="http://schemas.microsoft.com/office/drawing/2017/model3d" xmlns:o="urn:schemas-microsoft-com:office:office" xmlns:r="http://schemas.openxmlformats.org/officeDocument/2006/relationships" xmlns:m="http://schemas.openxmlformats.org/officeDocument/2006/math" xmlns:v="urn:schemas-microsoft-com:vml" xmlns:wp14="http://schemas.microsoft.com/office/word/2010/wordprocessingDrawing" xmlns:wp="http://schemas.openxmlformats.org/drawingml/2006/wordprocessingDrawing" xmlns:w10="urn:schemas-microsoft-com:office:word" xmlns:w="http://schemas.openxmlformats.org/wordprocessingml/2006/main" xmlns:w14="http://schemas.microsoft.com/office/word/2010/wordml" xmlns:w15="http://schemas.microsoft.com/office/word/2012/wordml" xmlns:w16cid="http://schemas.microsoft.com/office/word/2016/wordml/cid" xmlns:w16se="http://schemas.microsoft.com/office/word/2015/wordml/symex" xmlns:wpg="http://schemas.microsoft.com/office/word/2010/wordprocessingGroup" xmlns:wpi="http://schemas.microsoft.com/office/word/2010/wordprocessingInk" xmlns:wne="http://schemas.microsoft.com/office/word/2006/wordml" xmlns:wps="http://schemas.microsoft.com/office/word/2010/wordprocessingShape" mc:Ignorable="w14 w15 w16se w16cid wp14">
+  <w:p>
+    <w:pPr>
+      <w:pStyle w:val="Header"/>
+    </w:pPr>
+  </w:p>
+</w:hdr>
 </file>
 
 <file path=word/numbering.xml><?xml version="1.0" encoding="utf-8"?>
@@ -4438,7 +4677,7 @@
 </file>
 
 <file path=customXml/itemProps2.xml><?xml version="1.0" encoding="utf-8"?>
-<ds:datastoreItem xmlns:ds="http://schemas.openxmlformats.org/officeDocument/2006/customXml" ds:itemID="{9D0F6E4C-6E27-41A2-94F5-5218008946B3}">
+<ds:datastoreItem xmlns:ds="http://schemas.openxmlformats.org/officeDocument/2006/customXml" ds:itemID="{37E5D005-1BBB-4BDF-8E32-A5AF41F313E6}">
   <ds:schemaRefs>
     <ds:schemaRef ds:uri="http://schemas.openxmlformats.org/officeDocument/2006/bibliography"/>
   </ds:schemaRefs>

</xml_diff>

<commit_message>
completed create upload sop web form
</commit_message>
<xml_diff>
--- a/SOPManagement/Content/DocFiles/OCP-04 OperationTestFile.docx
+++ b/SOPManagement/Content/DocFiles/OCP-04 OperationTestFile.docx
@@ -174,7 +174,7 @@
                 <w:sz w:val="24"/>
                 <w:szCs w:val="24"/>
               </w:rPr>
-              <w:t>2.0</w:t>
+              <w:t>1.0</w:t>
             </w:r>
           </w:p>
         </w:tc>
@@ -234,7 +234,7 @@
                 <w:sz w:val="24"/>
                 <w:szCs w:val="24"/>
               </w:rPr>
-              <w:t>4/8/2020</w:t>
+              <w:t>4/21/2020</w:t>
             </w:r>
           </w:p>
         </w:tc>
@@ -287,7 +287,7 @@
                 <w:sz w:val="24"/>
                 <w:szCs w:val="24"/>
               </w:rPr>
-              <w:t>Ravinder Saini</w:t>
+              <w:t>Elhadj Diallo</w:t>
             </w:r>
           </w:p>
         </w:tc>
@@ -496,7 +496,7 @@
               <w:jc w:val="center"/>
             </w:pPr>
             <w:r>
-              <w:t>Tamalur Shaikh</w:t>
+              <w:t>Kazi Islam</w:t>
             </w:r>
           </w:p>
         </w:tc>
@@ -514,13 +514,8 @@
             <w:pPr>
               <w:jc w:val="center"/>
             </w:pPr>
-            <w:proofErr w:type="spellStart"/>
             <w:r>
-              <w:t>Int</w:t>
-            </w:r>
-            <w:proofErr w:type="spellEnd"/>
-            <w:r>
-              <w:t xml:space="preserve"> .NET Enterprise Web Portal Developer</w:t>
+              <w:t xml:space="preserve">System Analyst, Business Systems, Development &amp; Integration </w:t>
             </w:r>
           </w:p>
         </w:tc>
@@ -578,7 +573,7 @@
               <w:jc w:val="center"/>
             </w:pPr>
             <w:r>
-              <w:t>Elhadj Diallo</w:t>
+              <w:t>Hellen Patrick</w:t>
             </w:r>
           </w:p>
         </w:tc>
@@ -597,7 +592,7 @@
               <w:jc w:val="center"/>
             </w:pPr>
             <w:r>
-              <w:t>Business Intelligence Developer and Analyst</w:t>
+              <w:t>Imaging and Indexing Clerk</w:t>
             </w:r>
           </w:p>
         </w:tc>
@@ -1326,7 +1321,6 @@
         <w:pStyle w:val="Heading1"/>
       </w:pPr>
       <w:r>
-        <w:lastRenderedPageBreak/>
         <w:t>8</w:t>
       </w:r>
       <w:r>
@@ -1343,7 +1337,6 @@
       <w:tblPr>
         <w:tblStyle w:val="TableGrid"/>
         <w:tblW w:w="9535" w:type="dxa"/>
-        <w:tblInd w:w="-90" w:type="dxa"/>
         <w:tblBorders>
           <w:left w:val="none" w:sz="0" w:space="0" w:color="auto"/>
           <w:right w:val="none" w:sz="0" w:space="0" w:color="auto"/>
@@ -1440,7 +1433,7 @@
               <w:jc w:val="center"/>
             </w:pPr>
             <w:r>
-              <w:t>4/8/2020</w:t>
+              <w:t>4/21/2020</w:t>
             </w:r>
           </w:p>
         </w:tc>
@@ -1450,45 +1443,7 @@
           </w:tcPr>
           <w:p>
             <w:r>
-              <w:t>Newly Created</w:t>
-            </w:r>
-          </w:p>
-        </w:tc>
-      </w:tr>
-      <w:tr>
-        <w:tc>
-          <w:tcPr>
-            <w:tcW w:w="1705" w:type="dxa"/>
-          </w:tcPr>
-          <w:p>
-            <w:pPr>
-              <w:jc w:val="center"/>
-            </w:pPr>
-            <w:r>
-              <w:t>2.0</w:t>
-            </w:r>
-          </w:p>
-        </w:tc>
-        <w:tc>
-          <w:tcPr>
-            <w:tcW w:w="2970" w:type="dxa"/>
-          </w:tcPr>
-          <w:p>
-            <w:pPr>
-              <w:jc w:val="center"/>
-            </w:pPr>
-            <w:r>
-              <w:t>4/8/2020</w:t>
-            </w:r>
-          </w:p>
-        </w:tc>
-        <w:tc>
-          <w:tcPr>
-            <w:tcW w:w="4860" w:type="dxa"/>
-          </w:tcPr>
-          <w:p>
-            <w:r>
-              <w:t>Newly Created</w:t>
+              <w:t>New SOP</w:t>
             </w:r>
           </w:p>
         </w:tc>
@@ -1587,11 +1542,9 @@
           <w:pPr>
             <w:pStyle w:val="Footer"/>
           </w:pPr>
-          <w:proofErr w:type="spellStart"/>
           <w:r>
             <w:t>OperationTestFile</w:t>
           </w:r>
-          <w:proofErr w:type="spellEnd"/>
         </w:p>
       </w:tc>
       <w:tc>
@@ -4677,7 +4630,7 @@
 </file>
 
 <file path=customXml/itemProps2.xml><?xml version="1.0" encoding="utf-8"?>
-<ds:datastoreItem xmlns:ds="http://schemas.openxmlformats.org/officeDocument/2006/customXml" ds:itemID="{37E5D005-1BBB-4BDF-8E32-A5AF41F313E6}">
+<ds:datastoreItem xmlns:ds="http://schemas.openxmlformats.org/officeDocument/2006/customXml" ds:itemID="{5E038317-1E82-4CE2-BED1-79539B15FEC5}">
   <ds:schemaRefs>
     <ds:schemaRef ds:uri="http://schemas.openxmlformats.org/officeDocument/2006/bibliography"/>
   </ds:schemaRefs>

</xml_diff>